<commit_message>
#167 #689 Support Attachment Merge
</commit_message>
<xml_diff>
--- a/poi-tl/src/test/resources/template/render_include_all.docx
+++ b/poi-tl/src/test/resources/template/render_include_all.docx
@@ -113,9 +113,75 @@
         <w:t>Sayi</w:t>
       </w:r>
     </w:p>
+    <w:bookmarkStart w:id="0" w:name="_MON_1699254536"/>
+    <w:bookmarkEnd w:id="0"/>
     <w:p>
       <w:pPr>
         <w:rPr>
+          <w:sz w:val="16"/>
+          <w:szCs w:val="16"/>
+        </w:rPr>
+      </w:pPr>
+      <w:r>
+        <w:rPr>
+          <w:noProof/>
+          <w:sz w:val="16"/>
+          <w:szCs w:val="16"/>
+        </w:rPr>
+        <w:object w:dxaOrig="760" w:dyaOrig="480" w14:anchorId="7403012A">
+          <v:shapetype id="_x0000_t75" coordsize="21600,21600" o:spt="75" o:preferrelative="t" path="m@4@5l@4@11@9@11@9@5xe" filled="f" stroked="f">
+            <v:stroke joinstyle="miter"/>
+            <v:formulas>
+              <v:f eqn="if lineDrawn pixelLineWidth 0"/>
+              <v:f eqn="sum @0 1 0"/>
+              <v:f eqn="sum 0 0 @1"/>
+              <v:f eqn="prod @2 1 2"/>
+              <v:f eqn="prod @3 21600 pixelWidth"/>
+              <v:f eqn="prod @3 21600 pixelHeight"/>
+              <v:f eqn="sum @0 0 1"/>
+              <v:f eqn="prod @6 1 2"/>
+              <v:f eqn="prod @7 21600 pixelWidth"/>
+              <v:f eqn="sum @8 21600 0"/>
+              <v:f eqn="prod @7 21600 pixelHeight"/>
+              <v:f eqn="sum @10 21600 0"/>
+            </v:formulas>
+            <v:path o:extrusionok="f" gradientshapeok="t" o:connecttype="rect"/>
+            <o:lock v:ext="edit" aspectratio="t"/>
+          </v:shapetype>
+          <v:shape id="_x0000_i1026" type="#_x0000_t75" alt="" style="width:38pt;height:24pt;mso-width-percent:0;mso-height-percent:0;mso-width-percent:0;mso-height-percent:0" o:ole="">
+            <v:imagedata r:id="rId5" o:title=""/>
+          </v:shape>
+          <o:OLEObject Type="Embed" ProgID="Word.Document.12" ShapeID="_x0000_i1026" DrawAspect="Icon" ObjectID="_1699254574" r:id="rId6">
+            <o:FieldCodes>\s</o:FieldCodes>
+          </o:OLEObject>
+        </w:object>
+      </w:r>
+    </w:p>
+    <w:p>
+      <w:pPr>
+        <w:rPr>
+          <w:sz w:val="16"/>
+          <w:szCs w:val="16"/>
+        </w:rPr>
+      </w:pPr>
+      <w:r>
+        <w:rPr>
+          <w:noProof/>
+          <w:sz w:val="16"/>
+          <w:szCs w:val="16"/>
+        </w:rPr>
+        <w:object w:dxaOrig="760" w:dyaOrig="480" w14:anchorId="4BB33CA1">
+          <v:shape id="_x0000_i1025" type="#_x0000_t75" alt="" style="width:38pt;height:24pt;mso-width-percent:0;mso-height-percent:0;mso-width-percent:0;mso-height-percent:0" o:ole="">
+            <v:imagedata r:id="rId7" o:title=""/>
+          </v:shape>
+          <o:OLEObject Type="Embed" ProgID="Excel.Sheet.12" ShapeID="_x0000_i1025" DrawAspect="Icon" ObjectID="_1699254575" r:id="rId8"/>
+        </w:object>
+      </w:r>
+    </w:p>
+    <w:p>
+      <w:pPr>
+        <w:rPr>
+          <w:rFonts w:hint="eastAsia"/>
           <w:sz w:val="16"/>
           <w:szCs w:val="16"/>
         </w:rPr>
@@ -360,7 +426,6 @@
     <w:p>
       <w:pPr>
         <w:rPr>
-          <w:rFonts w:hint="eastAsia"/>
           <w:sz w:val="28"/>
           <w:szCs w:val="28"/>
         </w:rPr>
@@ -380,7 +445,7 @@
             <wp:cNvGraphicFramePr/>
             <a:graphic xmlns:a="http://schemas.openxmlformats.org/drawingml/2006/main">
               <a:graphicData uri="http://schemas.openxmlformats.org/drawingml/2006/chart">
-                <c:chart xmlns:c="http://schemas.openxmlformats.org/drawingml/2006/chart" xmlns:r="http://schemas.openxmlformats.org/officeDocument/2006/relationships" r:id="rId5"/>
+                <c:chart xmlns:c="http://schemas.openxmlformats.org/drawingml/2006/chart" xmlns:r="http://schemas.openxmlformats.org/officeDocument/2006/relationships" r:id="rId9"/>
               </a:graphicData>
             </a:graphic>
           </wp:inline>
@@ -390,7 +455,6 @@
     <w:p>
       <w:pPr>
         <w:rPr>
-          <w:rFonts w:hint="eastAsia"/>
           <w:sz w:val="28"/>
           <w:szCs w:val="28"/>
         </w:rPr>
@@ -403,7 +467,7 @@
           <w:szCs w:val="28"/>
         </w:rPr>
       </w:pPr>
-      <w:hyperlink r:id="rId6" w:history="1">
+      <w:hyperlink r:id="rId10" w:history="1">
         <w:r>
           <w:rPr>
             <w:rStyle w:val="a9"/>
@@ -429,6 +493,7 @@
           <w:sz w:val="16"/>
           <w:szCs w:val="16"/>
         </w:rPr>
+        <w:lastRenderedPageBreak/>
         <w:drawing>
           <wp:inline distT="0" distB="0" distL="0" distR="0" wp14:anchorId="4AC41D63" wp14:editId="21683312">
             <wp:extent cx="342900" cy="394175"/>
@@ -445,7 +510,7 @@
                     <pic:cNvPicPr/>
                   </pic:nvPicPr>
                   <pic:blipFill>
-                    <a:blip r:embed="rId7">
+                    <a:blip r:embed="rId11">
                       <a:extLst>
                         <a:ext uri="{28A0092B-C50C-407E-A947-70E740481C1C}">
                           <a14:useLocalDpi xmlns:a14="http://schemas.microsoft.com/office/drawing/2010/main" val="0"/>

</xml_diff>